<commit_message>
Atualizações na documentação: Cronograma da Sprint 2
</commit_message>
<xml_diff>
--- a/docs/Project Docs/MSL_AR_AtasDeReunião.docx
+++ b/docs/Project Docs/MSL_AR_AtasDeReunião.docx
@@ -3578,7 +3578,6 @@
           <w:color w:val="262626" w:themeColor="text1" w:themeTint="D9"/>
           <w:sz w:val="96"/>
           <w:szCs w:val="96"/>
-          <w:lang w:val="en-GB"/>
         </w:rPr>
       </w:pPr>
       <w:r>
@@ -3588,7 +3587,6 @@
           <w:color w:val="262626" w:themeColor="text1" w:themeTint="D9"/>
           <w:sz w:val="96"/>
           <w:szCs w:val="96"/>
-          <w:lang w:val="en-GB"/>
         </w:rPr>
         <w:t>My Study Life</w:t>
       </w:r>
@@ -3602,7 +3600,7 @@
           <w:color w:val="404040" w:themeColor="text1" w:themeTint="BF"/>
           <w:sz w:val="32"/>
           <w:szCs w:val="32"/>
-          <w:lang w:val="en-GB" w:eastAsia="en-US"/>
+          <w:lang w:eastAsia="en-US"/>
         </w:rPr>
       </w:pPr>
       <w:r>
@@ -3611,7 +3609,7 @@
           <w:color w:val="404040" w:themeColor="text1" w:themeTint="BF"/>
           <w:sz w:val="32"/>
           <w:szCs w:val="32"/>
-          <w:lang w:val="en-GB" w:eastAsia="en-US"/>
+          <w:lang w:eastAsia="en-US"/>
         </w:rPr>
         <w:t>Atas de Reunião</w:t>
       </w:r>
@@ -3646,7 +3644,7 @@
           <w:szCs w:val="22"/>
           <w:lang w:eastAsia="en-US"/>
         </w:rPr>
-        <w:t>0</w:t>
+        <w:t>1</w:t>
       </w:r>
     </w:p>
     <w:p>
@@ -3830,14 +3828,7 @@
                 <w:rFonts w:ascii="Arial" w:hAnsi="Arial" w:cs="Arial"/>
                 <w:sz w:val="20"/>
               </w:rPr>
-              <w:t>27</w:t>
-            </w:r>
-            <w:r>
-              <w:rPr>
-                <w:rFonts w:ascii="Arial" w:hAnsi="Arial" w:cs="Arial"/>
-                <w:sz w:val="20"/>
-              </w:rPr>
-              <w:t>/05/2016</w:t>
+              <w:t>27/05/2016</w:t>
             </w:r>
           </w:p>
         </w:tc>
@@ -3918,6 +3909,13 @@
                 <w:sz w:val="20"/>
               </w:rPr>
             </w:pPr>
+            <w:r>
+              <w:rPr>
+                <w:rFonts w:ascii="Arial" w:hAnsi="Arial" w:cs="Arial"/>
+                <w:sz w:val="20"/>
+              </w:rPr>
+              <w:t>28/05/2016</w:t>
+            </w:r>
           </w:p>
         </w:tc>
         <w:tc>
@@ -3932,6 +3930,13 @@
                 <w:sz w:val="20"/>
               </w:rPr>
             </w:pPr>
+            <w:r>
+              <w:rPr>
+                <w:rFonts w:ascii="Arial" w:hAnsi="Arial" w:cs="Arial"/>
+                <w:sz w:val="20"/>
+              </w:rPr>
+              <w:t>1.1</w:t>
+            </w:r>
           </w:p>
         </w:tc>
         <w:tc>
@@ -3946,6 +3951,13 @@
                 <w:sz w:val="20"/>
               </w:rPr>
             </w:pPr>
+            <w:r>
+              <w:rPr>
+                <w:rFonts w:ascii="Arial" w:hAnsi="Arial" w:cs="Arial"/>
+                <w:sz w:val="20"/>
+              </w:rPr>
+              <w:t>Atualização do documento</w:t>
+            </w:r>
           </w:p>
         </w:tc>
         <w:tc>
@@ -3960,6 +3972,13 @@
                 <w:sz w:val="20"/>
               </w:rPr>
             </w:pPr>
+            <w:r>
+              <w:rPr>
+                <w:rFonts w:ascii="Arial" w:hAnsi="Arial" w:cs="Arial"/>
+                <w:sz w:val="20"/>
+              </w:rPr>
+              <w:t>João Gabriel</w:t>
+            </w:r>
           </w:p>
         </w:tc>
       </w:tr>
@@ -4165,7 +4184,6 @@
           <w:sz w:val="26"/>
           <w:szCs w:val="26"/>
         </w:rPr>
-        <w:lastRenderedPageBreak/>
         <w:t>Sprint Planning</w:t>
       </w:r>
       <w:r>
@@ -4440,11 +4458,1052 @@
     </w:p>
     <w:p>
       <w:pPr>
+        <w:rPr>
+          <w:b/>
+          <w:color w:val="000000"/>
+          <w:szCs w:val="24"/>
+          <w:shd w:val="clear" w:color="auto" w:fill="FFFFFF"/>
+        </w:rPr>
+      </w:pPr>
+    </w:p>
+    <w:tbl>
+      <w:tblPr>
+        <w:tblpPr w:leftFromText="141" w:rightFromText="141" w:vertAnchor="text" w:horzAnchor="margin" w:tblpY="-681"/>
+        <w:tblW w:w="9940" w:type="dxa"/>
+        <w:tblCellMar>
+          <w:left w:w="70" w:type="dxa"/>
+          <w:right w:w="70" w:type="dxa"/>
+        </w:tblCellMar>
+        <w:tblLook w:val="04A0" w:firstRow="1" w:lastRow="0" w:firstColumn="1" w:lastColumn="0" w:noHBand="0" w:noVBand="1"/>
+      </w:tblPr>
+      <w:tblGrid>
+        <w:gridCol w:w="7230"/>
+        <w:gridCol w:w="2710"/>
+      </w:tblGrid>
+      <w:tr>
+        <w:trPr>
+          <w:trHeight w:val="439"/>
+        </w:trPr>
+        <w:tc>
+          <w:tcPr>
+            <w:tcW w:w="9940" w:type="dxa"/>
+            <w:gridSpan w:val="2"/>
+            <w:vMerge w:val="restart"/>
+            <w:tcBorders>
+              <w:top w:val="nil"/>
+              <w:left w:val="nil"/>
+              <w:bottom w:val="nil"/>
+              <w:right w:val="nil"/>
+            </w:tcBorders>
+            <w:vAlign w:val="center"/>
+            <w:hideMark/>
+          </w:tcPr>
+          <w:p>
+            <w:pPr>
+              <w:spacing w:before="0" w:after="0"/>
+              <w:jc w:val="left"/>
+              <w:rPr>
+                <w:rFonts w:ascii="Calibri" w:hAnsi="Calibri"/>
+                <w:b/>
+                <w:bCs/>
+                <w:color w:val="404040"/>
+                <w:sz w:val="36"/>
+                <w:szCs w:val="36"/>
+                <w:lang w:val="en-GB"/>
+              </w:rPr>
+            </w:pPr>
+          </w:p>
+        </w:tc>
+      </w:tr>
+      <w:tr>
+        <w:trPr>
+          <w:trHeight w:val="450"/>
+        </w:trPr>
+        <w:tc>
+          <w:tcPr>
+            <w:tcW w:w="9940" w:type="dxa"/>
+            <w:gridSpan w:val="2"/>
+            <w:vMerge/>
+            <w:tcBorders>
+              <w:top w:val="nil"/>
+              <w:left w:val="nil"/>
+              <w:bottom w:val="nil"/>
+              <w:right w:val="nil"/>
+            </w:tcBorders>
+            <w:vAlign w:val="center"/>
+            <w:hideMark/>
+          </w:tcPr>
+          <w:p>
+            <w:pPr>
+              <w:spacing w:before="0" w:after="0"/>
+              <w:jc w:val="left"/>
+              <w:rPr>
+                <w:rFonts w:ascii="Calibri" w:hAnsi="Calibri"/>
+                <w:b/>
+                <w:bCs/>
+                <w:color w:val="404040"/>
+                <w:sz w:val="36"/>
+                <w:szCs w:val="36"/>
+                <w:lang w:val="en-GB"/>
+              </w:rPr>
+            </w:pPr>
+          </w:p>
+        </w:tc>
+      </w:tr>
+      <w:tr>
+        <w:trPr>
+          <w:trHeight w:val="270"/>
+        </w:trPr>
+        <w:tc>
+          <w:tcPr>
+            <w:tcW w:w="7230" w:type="dxa"/>
+            <w:tcBorders>
+              <w:top w:val="single" w:sz="4" w:space="0" w:color="000000"/>
+              <w:left w:val="single" w:sz="4" w:space="0" w:color="000000"/>
+              <w:bottom w:val="single" w:sz="4" w:space="0" w:color="000000"/>
+              <w:right w:val="single" w:sz="4" w:space="0" w:color="000000"/>
+            </w:tcBorders>
+            <w:shd w:val="clear" w:color="D9D9D9" w:fill="D9D9D9"/>
+            <w:noWrap/>
+            <w:vAlign w:val="bottom"/>
+            <w:hideMark/>
+          </w:tcPr>
+          <w:p>
+            <w:pPr>
+              <w:spacing w:before="0" w:after="0"/>
+              <w:jc w:val="left"/>
+              <w:rPr>
+                <w:rFonts w:ascii="Calibri" w:hAnsi="Calibri"/>
+                <w:b/>
+                <w:bCs/>
+                <w:color w:val="7F7F7F"/>
+                <w:sz w:val="22"/>
+                <w:szCs w:val="22"/>
+              </w:rPr>
+            </w:pPr>
+            <w:r>
+              <w:rPr>
+                <w:rFonts w:ascii="Calibri" w:hAnsi="Calibri"/>
+                <w:b/>
+                <w:bCs/>
+                <w:color w:val="7F7F7F"/>
+                <w:sz w:val="22"/>
+                <w:szCs w:val="22"/>
+              </w:rPr>
+              <w:t>Descrição</w:t>
+            </w:r>
+          </w:p>
+        </w:tc>
+        <w:tc>
+          <w:tcPr>
+            <w:tcW w:w="2710" w:type="dxa"/>
+            <w:tcBorders>
+              <w:top w:val="single" w:sz="4" w:space="0" w:color="000000"/>
+              <w:left w:val="nil"/>
+              <w:bottom w:val="single" w:sz="4" w:space="0" w:color="000000"/>
+              <w:right w:val="single" w:sz="4" w:space="0" w:color="000000"/>
+            </w:tcBorders>
+            <w:shd w:val="clear" w:color="D9D9D9" w:fill="D9D9D9"/>
+            <w:noWrap/>
+            <w:vAlign w:val="bottom"/>
+            <w:hideMark/>
+          </w:tcPr>
+          <w:p>
+            <w:pPr>
+              <w:spacing w:before="0" w:after="0"/>
+              <w:jc w:val="center"/>
+              <w:rPr>
+                <w:rFonts w:ascii="Calibri" w:hAnsi="Calibri"/>
+                <w:b/>
+                <w:bCs/>
+                <w:color w:val="7F7F7F"/>
+                <w:sz w:val="22"/>
+                <w:szCs w:val="22"/>
+              </w:rPr>
+            </w:pPr>
+            <w:r>
+              <w:rPr>
+                <w:rFonts w:ascii="Calibri" w:hAnsi="Calibri"/>
+                <w:b/>
+                <w:bCs/>
+                <w:color w:val="7F7F7F"/>
+                <w:sz w:val="22"/>
+                <w:szCs w:val="22"/>
+              </w:rPr>
+              <w:t>Horas (quantidade)</w:t>
+            </w:r>
+          </w:p>
+        </w:tc>
+      </w:tr>
+      <w:tr>
+        <w:trPr>
+          <w:trHeight w:val="948"/>
+        </w:trPr>
+        <w:tc>
+          <w:tcPr>
+            <w:tcW w:w="7230" w:type="dxa"/>
+            <w:tcBorders>
+              <w:top w:val="nil"/>
+              <w:left w:val="single" w:sz="4" w:space="0" w:color="000000"/>
+              <w:bottom w:val="single" w:sz="4" w:space="0" w:color="000000"/>
+              <w:right w:val="single" w:sz="4" w:space="0" w:color="000000"/>
+            </w:tcBorders>
+            <w:shd w:val="clear" w:color="9FC5E8" w:fill="9FC5E8"/>
+            <w:vAlign w:val="center"/>
+            <w:hideMark/>
+          </w:tcPr>
+          <w:p>
+            <w:pPr>
+              <w:spacing w:before="0" w:after="0"/>
+              <w:jc w:val="left"/>
+              <w:rPr>
+                <w:rFonts w:ascii="Calibri" w:hAnsi="Calibri"/>
+                <w:color w:val="404040"/>
+                <w:sz w:val="22"/>
+                <w:szCs w:val="22"/>
+              </w:rPr>
+            </w:pPr>
+            <w:r>
+              <w:rPr>
+                <w:rFonts w:ascii="Calibri" w:hAnsi="Calibri"/>
+                <w:color w:val="404040"/>
+                <w:sz w:val="22"/>
+                <w:szCs w:val="22"/>
+              </w:rPr>
+              <w:t xml:space="preserve">Modelar e criar conceitos do banco de dados de ano letivo, semestre, disciplina, atividades e provas, considerando suas respectivas </w:t>
+            </w:r>
+            <w:r>
+              <w:rPr>
+                <w:rFonts w:ascii="Calibri" w:hAnsi="Calibri"/>
+                <w:color w:val="404040"/>
+                <w:sz w:val="22"/>
+                <w:szCs w:val="22"/>
+              </w:rPr>
+              <w:t>ligações</w:t>
+            </w:r>
+            <w:r>
+              <w:rPr>
+                <w:rFonts w:ascii="Calibri" w:hAnsi="Calibri"/>
+                <w:color w:val="404040"/>
+                <w:sz w:val="22"/>
+                <w:szCs w:val="22"/>
+              </w:rPr>
+              <w:t xml:space="preserve"> no banco de dados. Os scripts usados para criar o banco devem ser inseridos por meio de documento no diretório de documentos do código. Decisões relativas a aspectos internos dessa tarefa podem ser decididos pelo implementador.</w:t>
+            </w:r>
+          </w:p>
+        </w:tc>
+        <w:tc>
+          <w:tcPr>
+            <w:tcW w:w="2710" w:type="dxa"/>
+            <w:tcBorders>
+              <w:top w:val="nil"/>
+              <w:left w:val="nil"/>
+              <w:bottom w:val="single" w:sz="4" w:space="0" w:color="000000"/>
+              <w:right w:val="single" w:sz="4" w:space="0" w:color="000000"/>
+            </w:tcBorders>
+            <w:shd w:val="clear" w:color="F3F3F3" w:fill="F3F3F3"/>
+            <w:noWrap/>
+            <w:vAlign w:val="center"/>
+            <w:hideMark/>
+          </w:tcPr>
+          <w:p>
+            <w:pPr>
+              <w:spacing w:before="0" w:after="0"/>
+              <w:jc w:val="center"/>
+              <w:rPr>
+                <w:rFonts w:ascii="Calibri" w:hAnsi="Calibri"/>
+                <w:color w:val="404040"/>
+                <w:sz w:val="22"/>
+                <w:szCs w:val="22"/>
+              </w:rPr>
+            </w:pPr>
+            <w:r>
+              <w:rPr>
+                <w:rFonts w:ascii="Calibri" w:hAnsi="Calibri"/>
+                <w:color w:val="404040"/>
+                <w:sz w:val="22"/>
+                <w:szCs w:val="22"/>
+              </w:rPr>
+              <w:t> </w:t>
+            </w:r>
+            <w:r>
+              <w:rPr>
+                <w:rFonts w:ascii="Calibri" w:hAnsi="Calibri"/>
+                <w:color w:val="404040"/>
+                <w:sz w:val="22"/>
+                <w:szCs w:val="22"/>
+              </w:rPr>
+              <w:t>2 horas</w:t>
+            </w:r>
+          </w:p>
+        </w:tc>
+      </w:tr>
+      <w:tr>
+        <w:trPr>
+          <w:trHeight w:val="426"/>
+        </w:trPr>
+        <w:tc>
+          <w:tcPr>
+            <w:tcW w:w="7230" w:type="dxa"/>
+            <w:tcBorders>
+              <w:top w:val="nil"/>
+              <w:left w:val="single" w:sz="4" w:space="0" w:color="000000"/>
+              <w:bottom w:val="single" w:sz="4" w:space="0" w:color="000000"/>
+              <w:right w:val="single" w:sz="4" w:space="0" w:color="000000"/>
+            </w:tcBorders>
+            <w:shd w:val="clear" w:color="9FC5E8" w:fill="9FC5E8"/>
+            <w:vAlign w:val="center"/>
+            <w:hideMark/>
+          </w:tcPr>
+          <w:p>
+            <w:pPr>
+              <w:spacing w:before="0" w:after="0"/>
+              <w:jc w:val="left"/>
+              <w:rPr>
+                <w:rFonts w:ascii="Calibri" w:hAnsi="Calibri"/>
+                <w:color w:val="404040"/>
+                <w:sz w:val="22"/>
+                <w:szCs w:val="22"/>
+              </w:rPr>
+            </w:pPr>
+            <w:r>
+              <w:rPr>
+                <w:rFonts w:ascii="Calibri" w:hAnsi="Calibri"/>
+                <w:color w:val="404040"/>
+                <w:sz w:val="22"/>
+                <w:szCs w:val="22"/>
+              </w:rPr>
+              <w:t>Criar endpoints na aplicação para um usuário alterar a senha, email e seu nome de usuário, não são permitidos usuários iguais. Endpoints devem ser documentados no documento de endpoints. Decisões relativas a aspectos internos dessa tarefa podem ser decididos pelo implementador.</w:t>
+            </w:r>
+          </w:p>
+        </w:tc>
+        <w:tc>
+          <w:tcPr>
+            <w:tcW w:w="2710" w:type="dxa"/>
+            <w:tcBorders>
+              <w:top w:val="nil"/>
+              <w:left w:val="nil"/>
+              <w:bottom w:val="single" w:sz="4" w:space="0" w:color="000000"/>
+              <w:right w:val="single" w:sz="4" w:space="0" w:color="000000"/>
+            </w:tcBorders>
+            <w:shd w:val="clear" w:color="F3F3F3" w:fill="F3F3F3"/>
+            <w:noWrap/>
+            <w:vAlign w:val="center"/>
+            <w:hideMark/>
+          </w:tcPr>
+          <w:p>
+            <w:pPr>
+              <w:spacing w:before="0" w:after="0"/>
+              <w:jc w:val="center"/>
+              <w:rPr>
+                <w:rFonts w:ascii="Calibri" w:hAnsi="Calibri"/>
+                <w:color w:val="404040"/>
+                <w:sz w:val="22"/>
+                <w:szCs w:val="22"/>
+              </w:rPr>
+            </w:pPr>
+            <w:r>
+              <w:rPr>
+                <w:rFonts w:ascii="Calibri" w:hAnsi="Calibri"/>
+                <w:color w:val="404040"/>
+                <w:sz w:val="22"/>
+                <w:szCs w:val="22"/>
+              </w:rPr>
+              <w:t>6 horas</w:t>
+            </w:r>
+            <w:r>
+              <w:rPr>
+                <w:rFonts w:ascii="Calibri" w:hAnsi="Calibri"/>
+                <w:color w:val="404040"/>
+                <w:sz w:val="22"/>
+                <w:szCs w:val="22"/>
+              </w:rPr>
+              <w:t> </w:t>
+            </w:r>
+          </w:p>
+        </w:tc>
+      </w:tr>
+      <w:tr>
+        <w:trPr>
+          <w:trHeight w:val="427"/>
+        </w:trPr>
+        <w:tc>
+          <w:tcPr>
+            <w:tcW w:w="7230" w:type="dxa"/>
+            <w:tcBorders>
+              <w:top w:val="nil"/>
+              <w:left w:val="single" w:sz="4" w:space="0" w:color="000000"/>
+              <w:bottom w:val="single" w:sz="4" w:space="0" w:color="000000"/>
+              <w:right w:val="single" w:sz="4" w:space="0" w:color="000000"/>
+            </w:tcBorders>
+            <w:shd w:val="clear" w:color="9FC5E8" w:fill="9FC5E8"/>
+            <w:vAlign w:val="center"/>
+            <w:hideMark/>
+          </w:tcPr>
+          <w:p>
+            <w:pPr>
+              <w:spacing w:before="0" w:after="0"/>
+              <w:jc w:val="left"/>
+              <w:rPr>
+                <w:rFonts w:ascii="Calibri" w:hAnsi="Calibri"/>
+                <w:color w:val="404040"/>
+                <w:sz w:val="22"/>
+                <w:szCs w:val="22"/>
+              </w:rPr>
+            </w:pPr>
+            <w:r>
+              <w:rPr>
+                <w:rFonts w:ascii="Calibri" w:hAnsi="Calibri"/>
+                <w:color w:val="404040"/>
+                <w:sz w:val="22"/>
+                <w:szCs w:val="22"/>
+              </w:rPr>
+              <w:t>Criar endpoints</w:t>
+            </w:r>
+            <w:r>
+              <w:rPr>
+                <w:rFonts w:ascii="Calibri" w:hAnsi="Calibri"/>
+                <w:color w:val="404040"/>
+                <w:sz w:val="22"/>
+                <w:szCs w:val="22"/>
+              </w:rPr>
+              <w:t>/view</w:t>
+            </w:r>
+            <w:r>
+              <w:rPr>
+                <w:rFonts w:ascii="Calibri" w:hAnsi="Calibri"/>
+                <w:color w:val="404040"/>
+                <w:sz w:val="22"/>
+                <w:szCs w:val="22"/>
+              </w:rPr>
+              <w:t xml:space="preserve"> na aplicação para um usuário recuperar a senha, um e-mail deve ser enviado para o usuário que terá que redefinir sua senha. Endpoints devem ser documentados no documento de endpoints. Decisões relativas a aspectos internos dessa tarefa podem ser decididos pelo implementador.</w:t>
+            </w:r>
+          </w:p>
+        </w:tc>
+        <w:tc>
+          <w:tcPr>
+            <w:tcW w:w="2710" w:type="dxa"/>
+            <w:tcBorders>
+              <w:top w:val="nil"/>
+              <w:left w:val="nil"/>
+              <w:bottom w:val="single" w:sz="4" w:space="0" w:color="000000"/>
+              <w:right w:val="single" w:sz="4" w:space="0" w:color="000000"/>
+            </w:tcBorders>
+            <w:shd w:val="clear" w:color="F3F3F3" w:fill="F3F3F3"/>
+            <w:noWrap/>
+            <w:vAlign w:val="center"/>
+            <w:hideMark/>
+          </w:tcPr>
+          <w:p>
+            <w:pPr>
+              <w:spacing w:before="0" w:after="0"/>
+              <w:jc w:val="center"/>
+              <w:rPr>
+                <w:rFonts w:ascii="Calibri" w:hAnsi="Calibri"/>
+                <w:color w:val="404040"/>
+                <w:sz w:val="22"/>
+                <w:szCs w:val="22"/>
+              </w:rPr>
+            </w:pPr>
+            <w:r>
+              <w:rPr>
+                <w:rFonts w:ascii="Calibri" w:hAnsi="Calibri"/>
+                <w:color w:val="404040"/>
+                <w:sz w:val="22"/>
+                <w:szCs w:val="22"/>
+              </w:rPr>
+              <w:t>7 horas</w:t>
+            </w:r>
+            <w:r>
+              <w:rPr>
+                <w:rFonts w:ascii="Calibri" w:hAnsi="Calibri"/>
+                <w:color w:val="404040"/>
+                <w:sz w:val="22"/>
+                <w:szCs w:val="22"/>
+              </w:rPr>
+              <w:t> </w:t>
+            </w:r>
+          </w:p>
+        </w:tc>
+      </w:tr>
+      <w:tr>
+        <w:trPr>
+          <w:trHeight w:val="285"/>
+        </w:trPr>
+        <w:tc>
+          <w:tcPr>
+            <w:tcW w:w="7230" w:type="dxa"/>
+            <w:tcBorders>
+              <w:top w:val="nil"/>
+              <w:left w:val="single" w:sz="4" w:space="0" w:color="000000"/>
+              <w:bottom w:val="single" w:sz="4" w:space="0" w:color="000000"/>
+              <w:right w:val="single" w:sz="4" w:space="0" w:color="000000"/>
+            </w:tcBorders>
+            <w:shd w:val="clear" w:color="9FC5E8" w:fill="9FC5E8"/>
+            <w:vAlign w:val="center"/>
+            <w:hideMark/>
+          </w:tcPr>
+          <w:p>
+            <w:pPr>
+              <w:spacing w:before="0" w:after="0"/>
+              <w:jc w:val="left"/>
+              <w:rPr>
+                <w:rFonts w:ascii="Calibri" w:hAnsi="Calibri"/>
+                <w:color w:val="404040"/>
+                <w:sz w:val="22"/>
+                <w:szCs w:val="22"/>
+              </w:rPr>
+            </w:pPr>
+            <w:r>
+              <w:rPr>
+                <w:rFonts w:ascii="Calibri" w:hAnsi="Calibri"/>
+                <w:color w:val="404040"/>
+                <w:sz w:val="22"/>
+                <w:szCs w:val="22"/>
+              </w:rPr>
+              <w:t>Criar endpoints</w:t>
+            </w:r>
+            <w:r>
+              <w:rPr>
+                <w:rFonts w:ascii="Calibri" w:hAnsi="Calibri"/>
+                <w:color w:val="404040"/>
+                <w:sz w:val="22"/>
+                <w:szCs w:val="22"/>
+              </w:rPr>
+              <w:t>/view</w:t>
+            </w:r>
+            <w:r>
+              <w:rPr>
+                <w:rFonts w:ascii="Calibri" w:hAnsi="Calibri"/>
+                <w:color w:val="404040"/>
+                <w:sz w:val="22"/>
+                <w:szCs w:val="22"/>
+              </w:rPr>
+              <w:t xml:space="preserve"> na aplicação para criar um ano letivo e um novo semestre letivo. Endpoints devem ser documentados no documento de endpoints. Decisões relativas a aspectos internos dessa tarefa podem ser decididos pelo implementador.</w:t>
+            </w:r>
+          </w:p>
+        </w:tc>
+        <w:tc>
+          <w:tcPr>
+            <w:tcW w:w="2710" w:type="dxa"/>
+            <w:tcBorders>
+              <w:top w:val="nil"/>
+              <w:left w:val="nil"/>
+              <w:bottom w:val="single" w:sz="4" w:space="0" w:color="000000"/>
+              <w:right w:val="single" w:sz="4" w:space="0" w:color="000000"/>
+            </w:tcBorders>
+            <w:shd w:val="clear" w:color="F3F3F3" w:fill="F3F3F3"/>
+            <w:noWrap/>
+            <w:vAlign w:val="center"/>
+            <w:hideMark/>
+          </w:tcPr>
+          <w:p>
+            <w:pPr>
+              <w:spacing w:before="0" w:after="0"/>
+              <w:jc w:val="center"/>
+              <w:rPr>
+                <w:rFonts w:ascii="Calibri" w:hAnsi="Calibri"/>
+                <w:color w:val="404040"/>
+                <w:sz w:val="22"/>
+                <w:szCs w:val="22"/>
+              </w:rPr>
+            </w:pPr>
+            <w:r>
+              <w:rPr>
+                <w:rFonts w:ascii="Calibri" w:hAnsi="Calibri"/>
+                <w:color w:val="404040"/>
+                <w:sz w:val="22"/>
+                <w:szCs w:val="22"/>
+              </w:rPr>
+              <w:t>4 horas</w:t>
+            </w:r>
+            <w:r>
+              <w:rPr>
+                <w:rFonts w:ascii="Calibri" w:hAnsi="Calibri"/>
+                <w:color w:val="404040"/>
+                <w:sz w:val="22"/>
+                <w:szCs w:val="22"/>
+              </w:rPr>
+              <w:t> </w:t>
+            </w:r>
+          </w:p>
+        </w:tc>
+      </w:tr>
+      <w:tr>
+        <w:trPr>
+          <w:trHeight w:val="409"/>
+        </w:trPr>
+        <w:tc>
+          <w:tcPr>
+            <w:tcW w:w="7230" w:type="dxa"/>
+            <w:tcBorders>
+              <w:top w:val="nil"/>
+              <w:left w:val="single" w:sz="4" w:space="0" w:color="000000"/>
+              <w:bottom w:val="single" w:sz="4" w:space="0" w:color="000000"/>
+              <w:right w:val="single" w:sz="4" w:space="0" w:color="000000"/>
+            </w:tcBorders>
+            <w:shd w:val="clear" w:color="9FC5E8" w:fill="9FC5E8"/>
+            <w:vAlign w:val="center"/>
+            <w:hideMark/>
+          </w:tcPr>
+          <w:p>
+            <w:pPr>
+              <w:spacing w:before="0" w:after="0"/>
+              <w:jc w:val="left"/>
+              <w:rPr>
+                <w:rFonts w:ascii="Calibri" w:hAnsi="Calibri"/>
+                <w:color w:val="404040"/>
+                <w:sz w:val="22"/>
+                <w:szCs w:val="22"/>
+              </w:rPr>
+            </w:pPr>
+            <w:r>
+              <w:rPr>
+                <w:rFonts w:ascii="Calibri" w:hAnsi="Calibri"/>
+                <w:color w:val="404040"/>
+                <w:sz w:val="22"/>
+                <w:szCs w:val="22"/>
+              </w:rPr>
+              <w:t>Criar endpoints</w:t>
+            </w:r>
+            <w:r>
+              <w:rPr>
+                <w:rFonts w:ascii="Calibri" w:hAnsi="Calibri"/>
+                <w:color w:val="404040"/>
+                <w:sz w:val="22"/>
+                <w:szCs w:val="22"/>
+              </w:rPr>
+              <w:t>/view</w:t>
+            </w:r>
+            <w:r>
+              <w:rPr>
+                <w:rFonts w:ascii="Calibri" w:hAnsi="Calibri"/>
+                <w:color w:val="404040"/>
+                <w:sz w:val="22"/>
+                <w:szCs w:val="22"/>
+              </w:rPr>
+              <w:t xml:space="preserve"> na aplicação para criar e associar um horário a uma disciplina. Endpoints devem ser documentados no documento de endpoints. Decisões relativas a aspectos internos dessa tarefa podem ser decididos pelo implementador.</w:t>
+            </w:r>
+          </w:p>
+        </w:tc>
+        <w:tc>
+          <w:tcPr>
+            <w:tcW w:w="2710" w:type="dxa"/>
+            <w:tcBorders>
+              <w:top w:val="nil"/>
+              <w:left w:val="nil"/>
+              <w:bottom w:val="single" w:sz="4" w:space="0" w:color="000000"/>
+              <w:right w:val="single" w:sz="4" w:space="0" w:color="000000"/>
+            </w:tcBorders>
+            <w:shd w:val="clear" w:color="F3F3F3" w:fill="F3F3F3"/>
+            <w:noWrap/>
+            <w:vAlign w:val="center"/>
+            <w:hideMark/>
+          </w:tcPr>
+          <w:p>
+            <w:pPr>
+              <w:spacing w:before="0" w:after="0"/>
+              <w:jc w:val="center"/>
+              <w:rPr>
+                <w:rFonts w:ascii="Calibri" w:hAnsi="Calibri"/>
+                <w:color w:val="404040"/>
+                <w:sz w:val="22"/>
+                <w:szCs w:val="22"/>
+              </w:rPr>
+            </w:pPr>
+            <w:r>
+              <w:rPr>
+                <w:rFonts w:ascii="Calibri" w:hAnsi="Calibri"/>
+                <w:color w:val="404040"/>
+                <w:sz w:val="22"/>
+                <w:szCs w:val="22"/>
+              </w:rPr>
+              <w:t>4 horas</w:t>
+            </w:r>
+            <w:r>
+              <w:rPr>
+                <w:rFonts w:ascii="Calibri" w:hAnsi="Calibri"/>
+                <w:color w:val="404040"/>
+                <w:sz w:val="22"/>
+                <w:szCs w:val="22"/>
+              </w:rPr>
+              <w:t> </w:t>
+            </w:r>
+          </w:p>
+        </w:tc>
+      </w:tr>
+      <w:tr>
+        <w:trPr>
+          <w:trHeight w:val="222"/>
+        </w:trPr>
+        <w:tc>
+          <w:tcPr>
+            <w:tcW w:w="7230" w:type="dxa"/>
+            <w:tcBorders>
+              <w:top w:val="nil"/>
+              <w:left w:val="single" w:sz="4" w:space="0" w:color="000000"/>
+              <w:bottom w:val="single" w:sz="4" w:space="0" w:color="000000"/>
+              <w:right w:val="single" w:sz="4" w:space="0" w:color="000000"/>
+            </w:tcBorders>
+            <w:shd w:val="clear" w:color="9FC5E8" w:fill="9FC5E8"/>
+            <w:vAlign w:val="center"/>
+            <w:hideMark/>
+          </w:tcPr>
+          <w:p>
+            <w:pPr>
+              <w:spacing w:before="0" w:after="0"/>
+              <w:jc w:val="left"/>
+              <w:rPr>
+                <w:rFonts w:ascii="Calibri" w:hAnsi="Calibri"/>
+                <w:color w:val="404040"/>
+                <w:sz w:val="22"/>
+                <w:szCs w:val="22"/>
+              </w:rPr>
+            </w:pPr>
+            <w:r>
+              <w:rPr>
+                <w:rFonts w:ascii="Calibri" w:hAnsi="Calibri"/>
+                <w:color w:val="404040"/>
+                <w:sz w:val="22"/>
+                <w:szCs w:val="22"/>
+              </w:rPr>
+              <w:t>Criar endpoints</w:t>
+            </w:r>
+            <w:r>
+              <w:rPr>
+                <w:rFonts w:ascii="Calibri" w:hAnsi="Calibri"/>
+                <w:color w:val="404040"/>
+                <w:sz w:val="22"/>
+                <w:szCs w:val="22"/>
+              </w:rPr>
+              <w:t>/view</w:t>
+            </w:r>
+            <w:r>
+              <w:rPr>
+                <w:rFonts w:ascii="Calibri" w:hAnsi="Calibri"/>
+                <w:color w:val="404040"/>
+                <w:sz w:val="22"/>
+                <w:szCs w:val="22"/>
+              </w:rPr>
+              <w:t xml:space="preserve"> na aplicação para cadastrar data de provas e trabalhos de uma disciplina. Endpoints devem ser documentados no documento de endpoints. Decisões relativas a aspectos internos dessa tarefa podem ser decididos pelo implementador.</w:t>
+            </w:r>
+          </w:p>
+        </w:tc>
+        <w:tc>
+          <w:tcPr>
+            <w:tcW w:w="2710" w:type="dxa"/>
+            <w:tcBorders>
+              <w:top w:val="nil"/>
+              <w:left w:val="nil"/>
+              <w:bottom w:val="single" w:sz="4" w:space="0" w:color="000000"/>
+              <w:right w:val="single" w:sz="4" w:space="0" w:color="000000"/>
+            </w:tcBorders>
+            <w:shd w:val="clear" w:color="F3F3F3" w:fill="F3F3F3"/>
+            <w:noWrap/>
+            <w:vAlign w:val="center"/>
+            <w:hideMark/>
+          </w:tcPr>
+          <w:p>
+            <w:pPr>
+              <w:spacing w:before="0" w:after="0"/>
+              <w:jc w:val="center"/>
+              <w:rPr>
+                <w:rFonts w:ascii="Calibri" w:hAnsi="Calibri"/>
+                <w:color w:val="404040"/>
+                <w:sz w:val="22"/>
+                <w:szCs w:val="22"/>
+              </w:rPr>
+            </w:pPr>
+            <w:r>
+              <w:rPr>
+                <w:rFonts w:ascii="Calibri" w:hAnsi="Calibri"/>
+                <w:color w:val="404040"/>
+                <w:sz w:val="22"/>
+                <w:szCs w:val="22"/>
+              </w:rPr>
+              <w:t>4 horas</w:t>
+            </w:r>
+            <w:r>
+              <w:rPr>
+                <w:rFonts w:ascii="Calibri" w:hAnsi="Calibri"/>
+                <w:color w:val="404040"/>
+                <w:sz w:val="22"/>
+                <w:szCs w:val="22"/>
+              </w:rPr>
+              <w:t> </w:t>
+            </w:r>
+          </w:p>
+        </w:tc>
+      </w:tr>
+      <w:tr>
+        <w:trPr>
+          <w:trHeight w:val="1040"/>
+        </w:trPr>
+        <w:tc>
+          <w:tcPr>
+            <w:tcW w:w="7230" w:type="dxa"/>
+            <w:tcBorders>
+              <w:top w:val="nil"/>
+              <w:left w:val="single" w:sz="4" w:space="0" w:color="000000"/>
+              <w:bottom w:val="single" w:sz="4" w:space="0" w:color="000000"/>
+              <w:right w:val="single" w:sz="4" w:space="0" w:color="000000"/>
+            </w:tcBorders>
+            <w:shd w:val="clear" w:color="9FC5E8" w:fill="9FC5E8"/>
+            <w:vAlign w:val="center"/>
+            <w:hideMark/>
+          </w:tcPr>
+          <w:p>
+            <w:pPr>
+              <w:spacing w:before="0" w:after="0"/>
+              <w:jc w:val="left"/>
+              <w:rPr>
+                <w:rFonts w:ascii="Calibri" w:hAnsi="Calibri"/>
+                <w:color w:val="404040"/>
+                <w:sz w:val="22"/>
+                <w:szCs w:val="22"/>
+              </w:rPr>
+            </w:pPr>
+            <w:r>
+              <w:rPr>
+                <w:rFonts w:ascii="Calibri" w:hAnsi="Calibri"/>
+                <w:color w:val="404040"/>
+                <w:sz w:val="22"/>
+                <w:szCs w:val="22"/>
+              </w:rPr>
+              <w:t xml:space="preserve">Criar página (view laravel) para alterar as </w:t>
+            </w:r>
+            <w:r>
+              <w:rPr>
+                <w:rFonts w:ascii="Calibri" w:hAnsi="Calibri"/>
+                <w:color w:val="404040"/>
+                <w:sz w:val="22"/>
+                <w:szCs w:val="22"/>
+              </w:rPr>
+              <w:t>informações</w:t>
+            </w:r>
+            <w:r>
+              <w:rPr>
+                <w:rFonts w:ascii="Calibri" w:hAnsi="Calibri"/>
+                <w:color w:val="404040"/>
+                <w:sz w:val="22"/>
+                <w:szCs w:val="22"/>
+              </w:rPr>
+              <w:t xml:space="preserve"> de </w:t>
+            </w:r>
+            <w:r>
+              <w:rPr>
+                <w:rFonts w:ascii="Calibri" w:hAnsi="Calibri"/>
+                <w:color w:val="404040"/>
+                <w:sz w:val="22"/>
+                <w:szCs w:val="22"/>
+              </w:rPr>
+              <w:t>usuários</w:t>
+            </w:r>
+            <w:r>
+              <w:rPr>
+                <w:rFonts w:ascii="Calibri" w:hAnsi="Calibri"/>
+                <w:color w:val="404040"/>
+                <w:sz w:val="22"/>
+                <w:szCs w:val="22"/>
+              </w:rPr>
+              <w:t xml:space="preserve"> tais como nome de </w:t>
+            </w:r>
+            <w:r>
+              <w:rPr>
+                <w:rFonts w:ascii="Calibri" w:hAnsi="Calibri"/>
+                <w:color w:val="404040"/>
+                <w:sz w:val="22"/>
+                <w:szCs w:val="22"/>
+              </w:rPr>
+              <w:t>usuário</w:t>
+            </w:r>
+            <w:r>
+              <w:rPr>
+                <w:rFonts w:ascii="Calibri" w:hAnsi="Calibri"/>
+                <w:color w:val="404040"/>
+                <w:sz w:val="22"/>
+                <w:szCs w:val="22"/>
+              </w:rPr>
+              <w:t xml:space="preserve">, email e senha. Criar uma página que </w:t>
+            </w:r>
+            <w:r>
+              <w:rPr>
+                <w:rFonts w:ascii="Calibri" w:hAnsi="Calibri"/>
+                <w:color w:val="404040"/>
+                <w:sz w:val="22"/>
+                <w:szCs w:val="22"/>
+              </w:rPr>
+              <w:t>será</w:t>
+            </w:r>
+            <w:r>
+              <w:rPr>
+                <w:rFonts w:ascii="Calibri" w:hAnsi="Calibri"/>
+                <w:color w:val="404040"/>
+                <w:sz w:val="22"/>
+                <w:szCs w:val="22"/>
+              </w:rPr>
+              <w:t xml:space="preserve"> acessada </w:t>
+            </w:r>
+            <w:r>
+              <w:rPr>
+                <w:rFonts w:ascii="Calibri" w:hAnsi="Calibri"/>
+                <w:color w:val="404040"/>
+                <w:sz w:val="22"/>
+                <w:szCs w:val="22"/>
+              </w:rPr>
+              <w:t>através</w:t>
+            </w:r>
+            <w:r>
+              <w:rPr>
+                <w:rFonts w:ascii="Calibri" w:hAnsi="Calibri"/>
+                <w:color w:val="404040"/>
+                <w:sz w:val="22"/>
+                <w:szCs w:val="22"/>
+              </w:rPr>
+              <w:t xml:space="preserve"> do menu de </w:t>
+            </w:r>
+            <w:r>
+              <w:rPr>
+                <w:rFonts w:ascii="Calibri" w:hAnsi="Calibri"/>
+                <w:color w:val="404040"/>
+                <w:sz w:val="22"/>
+                <w:szCs w:val="22"/>
+              </w:rPr>
+              <w:t>usuário</w:t>
+            </w:r>
+            <w:r>
+              <w:rPr>
+                <w:rFonts w:ascii="Calibri" w:hAnsi="Calibri"/>
+                <w:color w:val="404040"/>
+                <w:sz w:val="22"/>
+                <w:szCs w:val="22"/>
+              </w:rPr>
+              <w:t xml:space="preserve">. Nessa página deve haver uma </w:t>
+            </w:r>
+            <w:r>
+              <w:rPr>
+                <w:rFonts w:ascii="Calibri" w:hAnsi="Calibri"/>
+                <w:color w:val="404040"/>
+                <w:sz w:val="22"/>
+                <w:szCs w:val="22"/>
+              </w:rPr>
+              <w:t>confirmação</w:t>
+            </w:r>
+            <w:r>
+              <w:rPr>
+                <w:rFonts w:ascii="Calibri" w:hAnsi="Calibri"/>
+                <w:color w:val="404040"/>
+                <w:sz w:val="22"/>
+                <w:szCs w:val="22"/>
+              </w:rPr>
+              <w:t xml:space="preserve"> onde </w:t>
+            </w:r>
+            <w:r>
+              <w:rPr>
+                <w:rFonts w:ascii="Calibri" w:hAnsi="Calibri"/>
+                <w:color w:val="404040"/>
+                <w:sz w:val="22"/>
+                <w:szCs w:val="22"/>
+              </w:rPr>
+              <w:t>será</w:t>
+            </w:r>
+            <w:r>
+              <w:rPr>
+                <w:rFonts w:ascii="Calibri" w:hAnsi="Calibri"/>
+                <w:color w:val="404040"/>
+                <w:sz w:val="22"/>
+                <w:szCs w:val="22"/>
+              </w:rPr>
+              <w:t xml:space="preserve"> solicitada a senha atual do </w:t>
+            </w:r>
+            <w:r>
+              <w:rPr>
+                <w:rFonts w:ascii="Calibri" w:hAnsi="Calibri"/>
+                <w:color w:val="404040"/>
+                <w:sz w:val="22"/>
+                <w:szCs w:val="22"/>
+              </w:rPr>
+              <w:t>usuário</w:t>
+            </w:r>
+            <w:r>
+              <w:rPr>
+                <w:rFonts w:ascii="Calibri" w:hAnsi="Calibri"/>
+                <w:color w:val="404040"/>
+                <w:sz w:val="22"/>
+                <w:szCs w:val="22"/>
+              </w:rPr>
+              <w:t xml:space="preserve"> para que sejam efetuadas as </w:t>
+            </w:r>
+            <w:r>
+              <w:rPr>
+                <w:rFonts w:ascii="Calibri" w:hAnsi="Calibri"/>
+                <w:color w:val="404040"/>
+                <w:sz w:val="22"/>
+                <w:szCs w:val="22"/>
+              </w:rPr>
+              <w:t>alterações</w:t>
+            </w:r>
+            <w:r>
+              <w:rPr>
+                <w:rFonts w:ascii="Calibri" w:hAnsi="Calibri"/>
+                <w:color w:val="404040"/>
+                <w:sz w:val="22"/>
+                <w:szCs w:val="22"/>
+              </w:rPr>
+              <w:t xml:space="preserve"> no cadastro. No formulário, a ação do form html deve ser um POST nos respectivos endpoints. Decisões relativas a aspectos internos dessa tarefa podem ser decididos pelo implementador.</w:t>
+            </w:r>
+          </w:p>
+        </w:tc>
+        <w:tc>
+          <w:tcPr>
+            <w:tcW w:w="2710" w:type="dxa"/>
+            <w:tcBorders>
+              <w:top w:val="nil"/>
+              <w:left w:val="nil"/>
+              <w:bottom w:val="single" w:sz="4" w:space="0" w:color="000000"/>
+              <w:right w:val="single" w:sz="4" w:space="0" w:color="000000"/>
+            </w:tcBorders>
+            <w:shd w:val="clear" w:color="F3F3F3" w:fill="F3F3F3"/>
+            <w:noWrap/>
+            <w:vAlign w:val="center"/>
+            <w:hideMark/>
+          </w:tcPr>
+          <w:p>
+            <w:pPr>
+              <w:spacing w:before="0" w:after="0"/>
+              <w:jc w:val="center"/>
+              <w:rPr>
+                <w:rFonts w:ascii="Calibri" w:hAnsi="Calibri"/>
+                <w:color w:val="404040"/>
+                <w:sz w:val="22"/>
+                <w:szCs w:val="22"/>
+              </w:rPr>
+            </w:pPr>
+            <w:r>
+              <w:rPr>
+                <w:rFonts w:ascii="Calibri" w:hAnsi="Calibri"/>
+                <w:color w:val="404040"/>
+                <w:sz w:val="22"/>
+                <w:szCs w:val="22"/>
+              </w:rPr>
+              <w:t>6 horas</w:t>
+            </w:r>
+            <w:r>
+              <w:rPr>
+                <w:rFonts w:ascii="Calibri" w:hAnsi="Calibri"/>
+                <w:color w:val="404040"/>
+                <w:sz w:val="22"/>
+                <w:szCs w:val="22"/>
+              </w:rPr>
+              <w:t> </w:t>
+            </w:r>
+          </w:p>
+        </w:tc>
+      </w:tr>
+    </w:tbl>
+    <w:p>
+      <w:pPr>
         <w:pStyle w:val="NormalWeb"/>
-        <w:numPr>
-          <w:ilvl w:val="0"/>
-          <w:numId w:val="1"/>
-        </w:numPr>
         <w:shd w:val="clear" w:color="auto" w:fill="FFFFFF"/>
         <w:spacing w:before="90" w:beforeAutospacing="0" w:after="90" w:afterAutospacing="0" w:line="290" w:lineRule="atLeast"/>
         <w:rPr>
@@ -4454,862 +5513,11 @@
           <w:szCs w:val="21"/>
         </w:rPr>
       </w:pPr>
-      <w:bookmarkStart w:id="0" w:name="OLE_LINK1"/>
-      <w:bookmarkStart w:id="1" w:name="OLE_LINK2"/>
-      <w:r>
-        <w:rPr>
-          <w:rFonts w:ascii="Helvetica" w:hAnsi="Helvetica"/>
-          <w:color w:val="1D2129"/>
-          <w:sz w:val="21"/>
-          <w:szCs w:val="21"/>
-        </w:rPr>
-        <w:t>Modelar conceito banco de dados</w:t>
-      </w:r>
-    </w:p>
-    <w:bookmarkEnd w:id="0"/>
-    <w:bookmarkEnd w:id="1"/>
-    <w:p>
-      <w:pPr>
-        <w:pStyle w:val="NormalWeb"/>
-        <w:shd w:val="clear" w:color="auto" w:fill="FFFFFF"/>
-        <w:spacing w:before="90" w:beforeAutospacing="0" w:after="90" w:afterAutospacing="0" w:line="290" w:lineRule="atLeast"/>
-        <w:ind w:left="708"/>
-        <w:rPr>
-          <w:rFonts w:ascii="Helvetica" w:hAnsi="Helvetica"/>
-          <w:color w:val="1D2129"/>
-          <w:sz w:val="21"/>
-          <w:szCs w:val="21"/>
-        </w:rPr>
-      </w:pPr>
-      <w:r>
-        <w:rPr>
-          <w:rFonts w:ascii="Helvetica" w:hAnsi="Helvetica"/>
-          <w:color w:val="1D2129"/>
-          <w:sz w:val="21"/>
-          <w:szCs w:val="21"/>
-        </w:rPr>
-        <w:t>Bruno Dos Santos</w:t>
-      </w:r>
-      <w:r>
-        <w:rPr>
-          <w:rFonts w:ascii="Helvetica" w:hAnsi="Helvetica"/>
-          <w:color w:val="1D2129"/>
-          <w:sz w:val="21"/>
-          <w:szCs w:val="21"/>
-        </w:rPr>
-        <w:t xml:space="preserve"> </w:t>
-      </w:r>
-      <w:r>
-        <w:rPr>
-          <w:rFonts w:ascii="Helvetica" w:hAnsi="Helvetica"/>
-          <w:color w:val="1D2129"/>
-          <w:sz w:val="21"/>
-          <w:szCs w:val="21"/>
-        </w:rPr>
-        <w:t>–</w:t>
-      </w:r>
-      <w:r>
-        <w:rPr>
-          <w:rFonts w:ascii="Helvetica" w:hAnsi="Helvetica"/>
-          <w:color w:val="1D2129"/>
-          <w:sz w:val="21"/>
-          <w:szCs w:val="21"/>
-        </w:rPr>
-        <w:t xml:space="preserve"> </w:t>
-      </w:r>
-      <w:r>
-        <w:rPr>
-          <w:rFonts w:ascii="Helvetica" w:hAnsi="Helvetica"/>
-          <w:color w:val="1D2129"/>
-          <w:sz w:val="21"/>
-          <w:szCs w:val="21"/>
-        </w:rPr>
-        <w:t>2</w:t>
-      </w:r>
-      <w:r>
-        <w:rPr>
-          <w:rFonts w:ascii="Helvetica" w:hAnsi="Helvetica"/>
-          <w:color w:val="1D2129"/>
-          <w:sz w:val="21"/>
-          <w:szCs w:val="21"/>
-        </w:rPr>
-        <w:t xml:space="preserve"> horas</w:t>
-      </w:r>
-      <w:r>
-        <w:rPr>
-          <w:rFonts w:ascii="Helvetica" w:hAnsi="Helvetica"/>
-          <w:color w:val="1D2129"/>
-          <w:sz w:val="21"/>
-          <w:szCs w:val="21"/>
-        </w:rPr>
-        <w:br/>
-      </w:r>
-      <w:r>
-        <w:rPr>
-          <w:rFonts w:ascii="Helvetica" w:hAnsi="Helvetica"/>
-          <w:color w:val="1D2129"/>
-          <w:sz w:val="21"/>
-          <w:szCs w:val="21"/>
-        </w:rPr>
-        <w:t>Jean Marcos</w:t>
-      </w:r>
-      <w:r>
-        <w:rPr>
-          <w:rFonts w:ascii="Helvetica" w:hAnsi="Helvetica"/>
-          <w:color w:val="1D2129"/>
-          <w:sz w:val="21"/>
-          <w:szCs w:val="21"/>
-        </w:rPr>
-        <w:t xml:space="preserve"> </w:t>
-      </w:r>
-      <w:r>
-        <w:rPr>
-          <w:rFonts w:ascii="Helvetica" w:hAnsi="Helvetica"/>
-          <w:color w:val="1D2129"/>
-          <w:sz w:val="21"/>
-          <w:szCs w:val="21"/>
-        </w:rPr>
-        <w:t>–</w:t>
-      </w:r>
-      <w:r>
-        <w:rPr>
-          <w:rFonts w:ascii="Helvetica" w:hAnsi="Helvetica"/>
-          <w:color w:val="1D2129"/>
-          <w:sz w:val="21"/>
-          <w:szCs w:val="21"/>
-        </w:rPr>
-        <w:t xml:space="preserve"> </w:t>
-      </w:r>
-      <w:r>
-        <w:rPr>
-          <w:rFonts w:ascii="Helvetica" w:hAnsi="Helvetica"/>
-          <w:color w:val="1D2129"/>
-          <w:sz w:val="21"/>
-          <w:szCs w:val="21"/>
-        </w:rPr>
-        <w:t>2</w:t>
-      </w:r>
-      <w:r>
-        <w:rPr>
-          <w:rFonts w:ascii="Helvetica" w:hAnsi="Helvetica"/>
-          <w:color w:val="1D2129"/>
-          <w:sz w:val="21"/>
-          <w:szCs w:val="21"/>
-        </w:rPr>
-        <w:t xml:space="preserve"> horas</w:t>
-      </w:r>
-      <w:r>
-        <w:rPr>
-          <w:rFonts w:ascii="Helvetica" w:hAnsi="Helvetica"/>
-          <w:color w:val="1D2129"/>
-          <w:sz w:val="21"/>
-          <w:szCs w:val="21"/>
-        </w:rPr>
-        <w:br/>
-        <w:t xml:space="preserve">Tiago </w:t>
-      </w:r>
-      <w:r>
-        <w:rPr>
-          <w:rFonts w:ascii="Helvetica" w:hAnsi="Helvetica"/>
-          <w:color w:val="1D2129"/>
-          <w:sz w:val="21"/>
-          <w:szCs w:val="21"/>
-        </w:rPr>
-        <w:t>Damascena –</w:t>
-      </w:r>
-      <w:r>
-        <w:rPr>
-          <w:rFonts w:ascii="Helvetica" w:hAnsi="Helvetica"/>
-          <w:color w:val="1D2129"/>
-          <w:sz w:val="21"/>
-          <w:szCs w:val="21"/>
-        </w:rPr>
-        <w:t xml:space="preserve"> </w:t>
-      </w:r>
-      <w:r>
-        <w:rPr>
-          <w:rFonts w:ascii="Helvetica" w:hAnsi="Helvetica"/>
-          <w:color w:val="1D2129"/>
-          <w:sz w:val="21"/>
-          <w:szCs w:val="21"/>
-        </w:rPr>
-        <w:t>2</w:t>
-      </w:r>
-      <w:r>
-        <w:rPr>
-          <w:rFonts w:ascii="Helvetica" w:hAnsi="Helvetica"/>
-          <w:color w:val="1D2129"/>
-          <w:sz w:val="21"/>
-          <w:szCs w:val="21"/>
-        </w:rPr>
-        <w:t xml:space="preserve"> horas</w:t>
-      </w:r>
-      <w:r>
-        <w:rPr>
-          <w:rFonts w:ascii="Helvetica" w:hAnsi="Helvetica"/>
-          <w:color w:val="1D2129"/>
-          <w:sz w:val="21"/>
-          <w:szCs w:val="21"/>
-        </w:rPr>
-        <w:br/>
-        <w:t xml:space="preserve">Michel </w:t>
-      </w:r>
-      <w:r>
-        <w:rPr>
-          <w:rFonts w:ascii="Helvetica" w:hAnsi="Helvetica"/>
-          <w:color w:val="1D2129"/>
-          <w:sz w:val="21"/>
-          <w:szCs w:val="21"/>
-        </w:rPr>
-        <w:t>Berigo –</w:t>
-      </w:r>
-      <w:r>
-        <w:rPr>
-          <w:rFonts w:ascii="Helvetica" w:hAnsi="Helvetica"/>
-          <w:color w:val="1D2129"/>
-          <w:sz w:val="21"/>
-          <w:szCs w:val="21"/>
-        </w:rPr>
-        <w:t xml:space="preserve"> </w:t>
-      </w:r>
-      <w:r>
-        <w:rPr>
-          <w:rFonts w:ascii="Helvetica" w:hAnsi="Helvetica"/>
-          <w:color w:val="1D2129"/>
-          <w:sz w:val="21"/>
-          <w:szCs w:val="21"/>
-        </w:rPr>
-        <w:t>6</w:t>
-      </w:r>
-      <w:r>
-        <w:rPr>
-          <w:rFonts w:ascii="Helvetica" w:hAnsi="Helvetica"/>
-          <w:color w:val="1D2129"/>
-          <w:sz w:val="21"/>
-          <w:szCs w:val="21"/>
-        </w:rPr>
-        <w:t xml:space="preserve"> horas</w:t>
-      </w:r>
     </w:p>
     <w:p>
-      <w:pPr>
-        <w:pStyle w:val="NormalWeb"/>
-        <w:shd w:val="clear" w:color="auto" w:fill="FFFFFF"/>
-        <w:spacing w:before="90" w:beforeAutospacing="0" w:after="90" w:afterAutospacing="0" w:line="290" w:lineRule="atLeast"/>
-        <w:ind w:firstLine="708"/>
-        <w:rPr>
-          <w:rFonts w:ascii="Helvetica" w:hAnsi="Helvetica"/>
-          <w:color w:val="1D2129"/>
-          <w:sz w:val="21"/>
-          <w:szCs w:val="21"/>
-        </w:rPr>
-      </w:pPr>
-      <w:r>
-        <w:rPr>
-          <w:rFonts w:ascii="Helvetica" w:hAnsi="Helvetica"/>
-          <w:color w:val="1D2129"/>
-          <w:sz w:val="21"/>
-          <w:szCs w:val="21"/>
-        </w:rPr>
-        <w:t>Resultado</w:t>
-      </w:r>
-      <w:r>
-        <w:rPr>
-          <w:rFonts w:ascii="Helvetica" w:hAnsi="Helvetica"/>
-          <w:color w:val="1D2129"/>
-          <w:sz w:val="21"/>
-          <w:szCs w:val="21"/>
-        </w:rPr>
-        <w:t xml:space="preserve">: </w:t>
-      </w:r>
-      <w:r>
-        <w:rPr>
-          <w:rFonts w:ascii="Helvetica" w:hAnsi="Helvetica"/>
-          <w:b/>
-          <w:color w:val="1D2129"/>
-          <w:sz w:val="21"/>
-          <w:szCs w:val="21"/>
-        </w:rPr>
-        <w:t>2</w:t>
-      </w:r>
-      <w:r>
-        <w:rPr>
-          <w:rFonts w:ascii="Helvetica" w:hAnsi="Helvetica"/>
-          <w:b/>
-          <w:color w:val="1D2129"/>
-          <w:sz w:val="21"/>
-          <w:szCs w:val="21"/>
-        </w:rPr>
-        <w:t xml:space="preserve"> horas</w:t>
-      </w:r>
+      <w:bookmarkStart w:id="0" w:name="_GoBack"/>
+      <w:bookmarkEnd w:id="0"/>
     </w:p>
-    <w:p>
-      <w:pPr>
-        <w:pStyle w:val="NormalWeb"/>
-        <w:numPr>
-          <w:ilvl w:val="0"/>
-          <w:numId w:val="1"/>
-        </w:numPr>
-        <w:shd w:val="clear" w:color="auto" w:fill="FFFFFF"/>
-        <w:spacing w:before="90" w:beforeAutospacing="0" w:after="90" w:afterAutospacing="0" w:line="290" w:lineRule="atLeast"/>
-        <w:rPr>
-          <w:rFonts w:ascii="Helvetica" w:hAnsi="Helvetica"/>
-          <w:color w:val="1D2129"/>
-          <w:sz w:val="21"/>
-          <w:szCs w:val="21"/>
-        </w:rPr>
-      </w:pPr>
-      <w:r>
-        <w:rPr>
-          <w:rFonts w:ascii="Helvetica" w:hAnsi="Helvetica"/>
-          <w:color w:val="1D2129"/>
-          <w:sz w:val="21"/>
-          <w:szCs w:val="21"/>
-        </w:rPr>
-        <w:t>Endpoints para alteração de senha, email e nome de usuário</w:t>
-      </w:r>
-    </w:p>
-    <w:p>
-      <w:pPr>
-        <w:pStyle w:val="NormalWeb"/>
-        <w:shd w:val="clear" w:color="auto" w:fill="FFFFFF"/>
-        <w:spacing w:before="90" w:beforeAutospacing="0" w:after="90" w:afterAutospacing="0" w:line="290" w:lineRule="atLeast"/>
-        <w:ind w:left="708"/>
-        <w:rPr>
-          <w:rFonts w:ascii="Helvetica" w:hAnsi="Helvetica"/>
-          <w:color w:val="1D2129"/>
-          <w:sz w:val="21"/>
-          <w:szCs w:val="21"/>
-        </w:rPr>
-      </w:pPr>
-      <w:r>
-        <w:rPr>
-          <w:rFonts w:ascii="Helvetica" w:hAnsi="Helvetica"/>
-          <w:color w:val="1D2129"/>
-          <w:sz w:val="21"/>
-          <w:szCs w:val="21"/>
-        </w:rPr>
-        <w:t xml:space="preserve">Bruno Dos Santos – </w:t>
-      </w:r>
-      <w:r>
-        <w:rPr>
-          <w:rFonts w:ascii="Helvetica" w:hAnsi="Helvetica"/>
-          <w:color w:val="1D2129"/>
-          <w:sz w:val="21"/>
-          <w:szCs w:val="21"/>
-        </w:rPr>
-        <w:t>6</w:t>
-      </w:r>
-      <w:r>
-        <w:rPr>
-          <w:rFonts w:ascii="Helvetica" w:hAnsi="Helvetica"/>
-          <w:color w:val="1D2129"/>
-          <w:sz w:val="21"/>
-          <w:szCs w:val="21"/>
-        </w:rPr>
-        <w:t xml:space="preserve"> horas</w:t>
-      </w:r>
-      <w:r>
-        <w:rPr>
-          <w:rFonts w:ascii="Helvetica" w:hAnsi="Helvetica"/>
-          <w:color w:val="1D2129"/>
-          <w:sz w:val="21"/>
-          <w:szCs w:val="21"/>
-        </w:rPr>
-        <w:br/>
-        <w:t xml:space="preserve">Jean Marcos – </w:t>
-      </w:r>
-      <w:r>
-        <w:rPr>
-          <w:rFonts w:ascii="Helvetica" w:hAnsi="Helvetica"/>
-          <w:color w:val="1D2129"/>
-          <w:sz w:val="21"/>
-          <w:szCs w:val="21"/>
-        </w:rPr>
-        <w:t>6</w:t>
-      </w:r>
-      <w:r>
-        <w:rPr>
-          <w:rFonts w:ascii="Helvetica" w:hAnsi="Helvetica"/>
-          <w:color w:val="1D2129"/>
-          <w:sz w:val="21"/>
-          <w:szCs w:val="21"/>
-        </w:rPr>
-        <w:t xml:space="preserve"> horas</w:t>
-      </w:r>
-      <w:r>
-        <w:rPr>
-          <w:rFonts w:ascii="Helvetica" w:hAnsi="Helvetica"/>
-          <w:color w:val="1D2129"/>
-          <w:sz w:val="21"/>
-          <w:szCs w:val="21"/>
-        </w:rPr>
-        <w:br/>
-        <w:t xml:space="preserve">Tiago Damascena – </w:t>
-      </w:r>
-      <w:r>
-        <w:rPr>
-          <w:rFonts w:ascii="Helvetica" w:hAnsi="Helvetica"/>
-          <w:color w:val="1D2129"/>
-          <w:sz w:val="21"/>
-          <w:szCs w:val="21"/>
-        </w:rPr>
-        <w:t>6</w:t>
-      </w:r>
-      <w:r>
-        <w:rPr>
-          <w:rFonts w:ascii="Helvetica" w:hAnsi="Helvetica"/>
-          <w:color w:val="1D2129"/>
-          <w:sz w:val="21"/>
-          <w:szCs w:val="21"/>
-        </w:rPr>
-        <w:t xml:space="preserve"> horas</w:t>
-      </w:r>
-      <w:r>
-        <w:rPr>
-          <w:rFonts w:ascii="Helvetica" w:hAnsi="Helvetica"/>
-          <w:color w:val="1D2129"/>
-          <w:sz w:val="21"/>
-          <w:szCs w:val="21"/>
-        </w:rPr>
-        <w:br/>
-        <w:t xml:space="preserve">Michel Berigo – </w:t>
-      </w:r>
-      <w:r>
-        <w:rPr>
-          <w:rFonts w:ascii="Helvetica" w:hAnsi="Helvetica"/>
-          <w:color w:val="1D2129"/>
-          <w:sz w:val="21"/>
-          <w:szCs w:val="21"/>
-        </w:rPr>
-        <w:t>6</w:t>
-      </w:r>
-      <w:r>
-        <w:rPr>
-          <w:rFonts w:ascii="Helvetica" w:hAnsi="Helvetica"/>
-          <w:color w:val="1D2129"/>
-          <w:sz w:val="21"/>
-          <w:szCs w:val="21"/>
-        </w:rPr>
-        <w:t xml:space="preserve"> horas</w:t>
-      </w:r>
-    </w:p>
-    <w:p>
-      <w:pPr>
-        <w:pStyle w:val="NormalWeb"/>
-        <w:shd w:val="clear" w:color="auto" w:fill="FFFFFF"/>
-        <w:spacing w:before="90" w:beforeAutospacing="0" w:after="90" w:afterAutospacing="0" w:line="290" w:lineRule="atLeast"/>
-        <w:ind w:firstLine="708"/>
-        <w:rPr>
-          <w:rFonts w:ascii="Helvetica" w:hAnsi="Helvetica"/>
-          <w:color w:val="1D2129"/>
-          <w:sz w:val="21"/>
-          <w:szCs w:val="21"/>
-        </w:rPr>
-      </w:pPr>
-      <w:r>
-        <w:rPr>
-          <w:rFonts w:ascii="Helvetica" w:hAnsi="Helvetica"/>
-          <w:color w:val="1D2129"/>
-          <w:sz w:val="21"/>
-          <w:szCs w:val="21"/>
-        </w:rPr>
-        <w:t>Resultado</w:t>
-      </w:r>
-      <w:r>
-        <w:rPr>
-          <w:rFonts w:ascii="Helvetica" w:hAnsi="Helvetica"/>
-          <w:color w:val="1D2129"/>
-          <w:sz w:val="21"/>
-          <w:szCs w:val="21"/>
-        </w:rPr>
-        <w:t xml:space="preserve">: </w:t>
-      </w:r>
-      <w:r>
-        <w:rPr>
-          <w:rFonts w:ascii="Helvetica" w:hAnsi="Helvetica"/>
-          <w:b/>
-          <w:color w:val="1D2129"/>
-          <w:sz w:val="21"/>
-          <w:szCs w:val="21"/>
-        </w:rPr>
-        <w:t>6</w:t>
-      </w:r>
-      <w:r>
-        <w:rPr>
-          <w:rFonts w:ascii="Helvetica" w:hAnsi="Helvetica"/>
-          <w:b/>
-          <w:color w:val="1D2129"/>
-          <w:sz w:val="21"/>
-          <w:szCs w:val="21"/>
-        </w:rPr>
-        <w:t xml:space="preserve"> horas</w:t>
-      </w:r>
-    </w:p>
-    <w:p>
-      <w:pPr>
-        <w:pStyle w:val="NormalWeb"/>
-        <w:numPr>
-          <w:ilvl w:val="0"/>
-          <w:numId w:val="1"/>
-        </w:numPr>
-        <w:shd w:val="clear" w:color="auto" w:fill="FFFFFF"/>
-        <w:spacing w:before="90" w:beforeAutospacing="0" w:after="90" w:afterAutospacing="0" w:line="290" w:lineRule="atLeast"/>
-        <w:rPr>
-          <w:rFonts w:ascii="Helvetica" w:hAnsi="Helvetica"/>
-          <w:color w:val="1D2129"/>
-          <w:sz w:val="21"/>
-          <w:szCs w:val="21"/>
-        </w:rPr>
-      </w:pPr>
-      <w:r>
-        <w:rPr>
-          <w:rFonts w:ascii="Helvetica" w:hAnsi="Helvetica"/>
-          <w:color w:val="1D2129"/>
-          <w:sz w:val="21"/>
-          <w:szCs w:val="21"/>
-        </w:rPr>
-        <w:t>Endpoints</w:t>
-      </w:r>
-      <w:r>
-        <w:rPr>
-          <w:rFonts w:ascii="Helvetica" w:hAnsi="Helvetica"/>
-          <w:color w:val="1D2129"/>
-          <w:sz w:val="21"/>
-          <w:szCs w:val="21"/>
-        </w:rPr>
-        <w:t>/view</w:t>
-      </w:r>
-      <w:r>
-        <w:rPr>
-          <w:rFonts w:ascii="Helvetica" w:hAnsi="Helvetica"/>
-          <w:color w:val="1D2129"/>
-          <w:sz w:val="21"/>
-          <w:szCs w:val="21"/>
-        </w:rPr>
-        <w:t xml:space="preserve"> para recuperação de senha</w:t>
-      </w:r>
-      <w:r>
-        <w:rPr>
-          <w:rFonts w:ascii="Helvetica" w:hAnsi="Helvetica"/>
-          <w:color w:val="1D2129"/>
-          <w:sz w:val="21"/>
-          <w:szCs w:val="21"/>
-        </w:rPr>
-        <w:br/>
-        <w:t xml:space="preserve">Bruno Dos Santos – </w:t>
-      </w:r>
-      <w:r>
-        <w:rPr>
-          <w:rFonts w:ascii="Helvetica" w:hAnsi="Helvetica"/>
-          <w:color w:val="1D2129"/>
-          <w:sz w:val="21"/>
-          <w:szCs w:val="21"/>
-        </w:rPr>
-        <w:t>6</w:t>
-      </w:r>
-      <w:r>
-        <w:rPr>
-          <w:rFonts w:ascii="Helvetica" w:hAnsi="Helvetica"/>
-          <w:color w:val="1D2129"/>
-          <w:sz w:val="21"/>
-          <w:szCs w:val="21"/>
-        </w:rPr>
-        <w:t xml:space="preserve"> horas</w:t>
-      </w:r>
-      <w:r>
-        <w:rPr>
-          <w:rFonts w:ascii="Helvetica" w:hAnsi="Helvetica"/>
-          <w:color w:val="1D2129"/>
-          <w:sz w:val="21"/>
-          <w:szCs w:val="21"/>
-        </w:rPr>
-        <w:br/>
-        <w:t xml:space="preserve">Jean Marcos – </w:t>
-      </w:r>
-      <w:r>
-        <w:rPr>
-          <w:rFonts w:ascii="Helvetica" w:hAnsi="Helvetica"/>
-          <w:color w:val="1D2129"/>
-          <w:sz w:val="21"/>
-          <w:szCs w:val="21"/>
-        </w:rPr>
-        <w:t>10</w:t>
-      </w:r>
-      <w:r>
-        <w:rPr>
-          <w:rFonts w:ascii="Helvetica" w:hAnsi="Helvetica"/>
-          <w:color w:val="1D2129"/>
-          <w:sz w:val="21"/>
-          <w:szCs w:val="21"/>
-        </w:rPr>
-        <w:t xml:space="preserve"> horas</w:t>
-      </w:r>
-      <w:r>
-        <w:rPr>
-          <w:rFonts w:ascii="Helvetica" w:hAnsi="Helvetica"/>
-          <w:color w:val="1D2129"/>
-          <w:sz w:val="21"/>
-          <w:szCs w:val="21"/>
-        </w:rPr>
-        <w:br/>
-        <w:t>Tiago</w:t>
-      </w:r>
-      <w:r>
-        <w:rPr>
-          <w:rFonts w:ascii="Helvetica" w:hAnsi="Helvetica"/>
-          <w:color w:val="1D2129"/>
-          <w:sz w:val="21"/>
-          <w:szCs w:val="21"/>
-        </w:rPr>
-        <w:t xml:space="preserve"> Damascena</w:t>
-      </w:r>
-      <w:r>
-        <w:rPr>
-          <w:rFonts w:ascii="Helvetica" w:hAnsi="Helvetica"/>
-          <w:color w:val="1D2129"/>
-          <w:sz w:val="21"/>
-          <w:szCs w:val="21"/>
-        </w:rPr>
-        <w:t xml:space="preserve"> - 4 horas</w:t>
-      </w:r>
-      <w:r>
-        <w:rPr>
-          <w:rFonts w:ascii="Helvetica" w:hAnsi="Helvetica"/>
-          <w:color w:val="1D2129"/>
-          <w:sz w:val="21"/>
-          <w:szCs w:val="21"/>
-        </w:rPr>
-        <w:br/>
-        <w:t xml:space="preserve">Michel </w:t>
-      </w:r>
-      <w:r>
-        <w:rPr>
-          <w:rFonts w:ascii="Helvetica" w:hAnsi="Helvetica"/>
-          <w:color w:val="1D2129"/>
-          <w:sz w:val="21"/>
-          <w:szCs w:val="21"/>
-        </w:rPr>
-        <w:t xml:space="preserve">Berigo </w:t>
-      </w:r>
-      <w:r>
-        <w:rPr>
-          <w:rFonts w:ascii="Helvetica" w:hAnsi="Helvetica"/>
-          <w:color w:val="1D2129"/>
-          <w:sz w:val="21"/>
-          <w:szCs w:val="21"/>
-        </w:rPr>
-        <w:t>– 6 horas</w:t>
-      </w:r>
-    </w:p>
-    <w:p>
-      <w:pPr>
-        <w:pStyle w:val="NormalWeb"/>
-        <w:shd w:val="clear" w:color="auto" w:fill="FFFFFF"/>
-        <w:spacing w:before="90" w:beforeAutospacing="0" w:after="90" w:afterAutospacing="0" w:line="290" w:lineRule="atLeast"/>
-        <w:ind w:left="720"/>
-        <w:rPr>
-          <w:rFonts w:ascii="Helvetica" w:hAnsi="Helvetica"/>
-          <w:color w:val="1D2129"/>
-          <w:sz w:val="21"/>
-          <w:szCs w:val="21"/>
-        </w:rPr>
-      </w:pPr>
-      <w:r>
-        <w:rPr>
-          <w:rFonts w:ascii="Helvetica" w:hAnsi="Helvetica"/>
-          <w:color w:val="1D2129"/>
-          <w:sz w:val="21"/>
-          <w:szCs w:val="21"/>
-        </w:rPr>
-        <w:t xml:space="preserve">Resultado: </w:t>
-      </w:r>
-      <w:r>
-        <w:rPr>
-          <w:rFonts w:ascii="Helvetica" w:hAnsi="Helvetica"/>
-          <w:b/>
-          <w:color w:val="1D2129"/>
-          <w:sz w:val="21"/>
-          <w:szCs w:val="21"/>
-        </w:rPr>
-        <w:t>7</w:t>
-      </w:r>
-      <w:r>
-        <w:rPr>
-          <w:rFonts w:ascii="Helvetica" w:hAnsi="Helvetica"/>
-          <w:b/>
-          <w:color w:val="1D2129"/>
-          <w:sz w:val="21"/>
-          <w:szCs w:val="21"/>
-        </w:rPr>
-        <w:t xml:space="preserve"> horas</w:t>
-      </w:r>
-    </w:p>
-    <w:p>
-      <w:pPr>
-        <w:pStyle w:val="NormalWeb"/>
-        <w:numPr>
-          <w:ilvl w:val="0"/>
-          <w:numId w:val="1"/>
-        </w:numPr>
-        <w:shd w:val="clear" w:color="auto" w:fill="FFFFFF"/>
-        <w:spacing w:before="90" w:beforeAutospacing="0" w:after="90" w:afterAutospacing="0" w:line="290" w:lineRule="atLeast"/>
-        <w:rPr>
-          <w:rFonts w:ascii="Helvetica" w:hAnsi="Helvetica"/>
-          <w:color w:val="1D2129"/>
-          <w:sz w:val="21"/>
-          <w:szCs w:val="21"/>
-        </w:rPr>
-      </w:pPr>
-      <w:r>
-        <w:rPr>
-          <w:rFonts w:ascii="Helvetica" w:hAnsi="Helvetica"/>
-          <w:color w:val="1D2129"/>
-          <w:sz w:val="21"/>
-          <w:szCs w:val="21"/>
-        </w:rPr>
-        <w:t>View para alterar as informa</w:t>
-      </w:r>
-      <w:bookmarkStart w:id="2" w:name="_GoBack"/>
-      <w:bookmarkEnd w:id="2"/>
-      <w:r>
-        <w:rPr>
-          <w:rFonts w:ascii="Helvetica" w:hAnsi="Helvetica"/>
-          <w:color w:val="1D2129"/>
-          <w:sz w:val="21"/>
-          <w:szCs w:val="21"/>
-        </w:rPr>
-        <w:t>ções de cadastro do usuário</w:t>
-      </w:r>
-      <w:r>
-        <w:rPr>
-          <w:rFonts w:ascii="Helvetica" w:hAnsi="Helvetica"/>
-          <w:color w:val="1D2129"/>
-          <w:sz w:val="21"/>
-          <w:szCs w:val="21"/>
-        </w:rPr>
-        <w:br/>
-      </w:r>
-      <w:r>
-        <w:rPr>
-          <w:rFonts w:ascii="Helvetica" w:hAnsi="Helvetica"/>
-          <w:color w:val="1D2129"/>
-          <w:sz w:val="21"/>
-          <w:szCs w:val="21"/>
-        </w:rPr>
-        <w:t>Bruno Dos Santos – 6 horas</w:t>
-      </w:r>
-      <w:r>
-        <w:rPr>
-          <w:rFonts w:ascii="Helvetica" w:hAnsi="Helvetica"/>
-          <w:color w:val="1D2129"/>
-          <w:sz w:val="21"/>
-          <w:szCs w:val="21"/>
-        </w:rPr>
-        <w:br/>
-        <w:t xml:space="preserve">Jean Marcos – </w:t>
-      </w:r>
-      <w:r>
-        <w:rPr>
-          <w:rFonts w:ascii="Helvetica" w:hAnsi="Helvetica"/>
-          <w:color w:val="1D2129"/>
-          <w:sz w:val="21"/>
-          <w:szCs w:val="21"/>
-        </w:rPr>
-        <w:t xml:space="preserve">4 </w:t>
-      </w:r>
-      <w:r>
-        <w:rPr>
-          <w:rFonts w:ascii="Helvetica" w:hAnsi="Helvetica"/>
-          <w:color w:val="1D2129"/>
-          <w:sz w:val="21"/>
-          <w:szCs w:val="21"/>
-        </w:rPr>
-        <w:t>horas</w:t>
-      </w:r>
-      <w:r>
-        <w:rPr>
-          <w:rFonts w:ascii="Helvetica" w:hAnsi="Helvetica"/>
-          <w:color w:val="1D2129"/>
-          <w:sz w:val="21"/>
-          <w:szCs w:val="21"/>
-        </w:rPr>
-        <w:br/>
-        <w:t>Tiago Damascena</w:t>
-      </w:r>
-      <w:r>
-        <w:rPr>
-          <w:rFonts w:ascii="Helvetica" w:hAnsi="Helvetica"/>
-          <w:color w:val="1D2129"/>
-          <w:sz w:val="21"/>
-          <w:szCs w:val="21"/>
-        </w:rPr>
-        <w:t xml:space="preserve"> – 6 </w:t>
-      </w:r>
-      <w:r>
-        <w:rPr>
-          <w:rFonts w:ascii="Helvetica" w:hAnsi="Helvetica"/>
-          <w:color w:val="1D2129"/>
-          <w:sz w:val="21"/>
-          <w:szCs w:val="21"/>
-        </w:rPr>
-        <w:t>horas</w:t>
-      </w:r>
-      <w:r>
-        <w:rPr>
-          <w:rFonts w:ascii="Helvetica" w:hAnsi="Helvetica"/>
-          <w:color w:val="1D2129"/>
-          <w:sz w:val="21"/>
-          <w:szCs w:val="21"/>
-        </w:rPr>
-        <w:br/>
-        <w:t>Michel Berigo – 6 horas</w:t>
-      </w:r>
-    </w:p>
-    <w:p>
-      <w:pPr>
-        <w:pStyle w:val="NormalWeb"/>
-        <w:shd w:val="clear" w:color="auto" w:fill="FFFFFF"/>
-        <w:spacing w:before="90" w:beforeAutospacing="0" w:after="90" w:afterAutospacing="0" w:line="290" w:lineRule="atLeast"/>
-        <w:ind w:left="708"/>
-        <w:rPr>
-          <w:rFonts w:ascii="Helvetica" w:hAnsi="Helvetica"/>
-          <w:color w:val="1D2129"/>
-          <w:sz w:val="21"/>
-          <w:szCs w:val="21"/>
-        </w:rPr>
-      </w:pPr>
-      <w:r>
-        <w:rPr>
-          <w:rFonts w:ascii="Helvetica" w:hAnsi="Helvetica"/>
-          <w:color w:val="1D2129"/>
-          <w:sz w:val="21"/>
-          <w:szCs w:val="21"/>
-        </w:rPr>
-        <w:t xml:space="preserve">Resultado: </w:t>
-      </w:r>
-      <w:r>
-        <w:rPr>
-          <w:rFonts w:ascii="Helvetica" w:hAnsi="Helvetica"/>
-          <w:b/>
-          <w:color w:val="1D2129"/>
-          <w:sz w:val="21"/>
-          <w:szCs w:val="21"/>
-        </w:rPr>
-        <w:t>6 horas</w:t>
-      </w:r>
-    </w:p>
-    <w:p>
-      <w:pPr>
-        <w:rPr>
-          <w:rFonts w:ascii="Arial" w:hAnsi="Arial" w:cs="Arial"/>
-          <w:b/>
-          <w:sz w:val="26"/>
-          <w:szCs w:val="26"/>
-        </w:rPr>
-      </w:pPr>
-    </w:p>
-    <w:p/>
     <w:sectPr>
       <w:pgSz w:w="11906" w:h="16838"/>
       <w:pgMar w:top="1417" w:right="1701" w:bottom="1417" w:left="1701" w:header="708" w:footer="708" w:gutter="0"/>

</xml_diff>